<commit_message>
cambio d version en documento
</commit_message>
<xml_diff>
--- a/reports/C3/Student #1/Testing-report-Student #1.docx
+++ b/reports/C3/Student #1/Testing-report-Student #1.docx
@@ -47,7 +47,7 @@
         <w:rPr>
           <w:rFonts w:ascii="Times New Roman" w:hAnsi="Times New Roman" w:cs="Times New Roman"/>
         </w:rPr>
-        <w:t>2</w:t>
+        <w:t>3</w:t>
       </w:r>
       <w:r>
         <w:rPr>
@@ -544,19 +544,7 @@
           <w:rPr>
             <w:rStyle w:val="Hyperlink"/>
           </w:rPr>
-          <w:t>https://github.com/DP2-C1-054/Acme-AN</w:t>
-        </w:r>
-        <w:r>
-          <w:rPr>
-            <w:rStyle w:val="Hyperlink"/>
-          </w:rPr>
-          <w:t>S</w:t>
-        </w:r>
-        <w:r>
-          <w:rPr>
-            <w:rStyle w:val="Hyperlink"/>
-          </w:rPr>
-          <w:t>-C3</w:t>
+          <w:t>https://github.com/DP2-C1-054/Acme-ANS-C3</w:t>
         </w:r>
       </w:hyperlink>
     </w:p>
@@ -2163,6 +2151,7 @@
       <w:r>
         <w:rPr>
           <w:rFonts w:ascii="Times New Roman" w:hAnsi="Times New Roman" w:cs="Times New Roman"/>
+          <w:noProof/>
         </w:rPr>
         <w:drawing>
           <wp:inline distT="0" distB="0" distL="0" distR="0" wp14:anchorId="0FF6DC2B" wp14:editId="1A81277A">
@@ -2217,6 +2206,7 @@
       <w:r>
         <w:rPr>
           <w:rFonts w:ascii="Times New Roman" w:hAnsi="Times New Roman" w:cs="Times New Roman"/>
+          <w:noProof/>
         </w:rPr>
         <w:drawing>
           <wp:inline distT="0" distB="0" distL="0" distR="0" wp14:anchorId="5FC054BF" wp14:editId="0E77C282">
@@ -2305,6 +2295,7 @@
       <w:r>
         <w:rPr>
           <w:rFonts w:ascii="Times New Roman" w:hAnsi="Times New Roman" w:cs="Times New Roman"/>
+          <w:noProof/>
         </w:rPr>
         <w:drawing>
           <wp:inline distT="0" distB="0" distL="0" distR="0" wp14:anchorId="2B615049" wp14:editId="357BCAAF">
@@ -2363,6 +2354,7 @@
       <w:r>
         <w:rPr>
           <w:rFonts w:ascii="Times New Roman" w:hAnsi="Times New Roman" w:cs="Times New Roman"/>
+          <w:noProof/>
         </w:rPr>
         <w:drawing>
           <wp:inline distT="0" distB="0" distL="0" distR="0" wp14:anchorId="57607F22" wp14:editId="2B6BFCD4">
@@ -2504,6 +2496,7 @@
       <w:r>
         <w:rPr>
           <w:rFonts w:ascii="Times New Roman" w:hAnsi="Times New Roman" w:cs="Times New Roman"/>
+          <w:noProof/>
         </w:rPr>
         <w:drawing>
           <wp:inline distT="0" distB="0" distL="0" distR="0" wp14:anchorId="3DF261E3" wp14:editId="0B383E5A">
@@ -2573,6 +2566,7 @@
       <w:r>
         <w:rPr>
           <w:rFonts w:ascii="Times New Roman" w:hAnsi="Times New Roman" w:cs="Times New Roman"/>
+          <w:noProof/>
         </w:rPr>
         <w:drawing>
           <wp:inline distT="0" distB="0" distL="0" distR="0" wp14:anchorId="6AB9CBC8" wp14:editId="74CBA02E">

</xml_diff>